<commit_message>
Weekly Report and Timesheet
Weekly report and Week 10 Timesheets
</commit_message>
<xml_diff>
--- a/Documents/Management/Managers' Weekly Reports & QA Metrics/Paul Mathema/Week 9.docx
+++ b/Documents/Management/Managers' Weekly Reports & QA Metrics/Paul Mathema/Week 9.docx
@@ -165,6 +165,12 @@
               </w:rPr>
               <w:t>Git</w:t>
             </w:r>
+            <w:r>
+              <w:rPr>
+                <w:rFonts w:ascii="Century Gothic" w:hAnsi="Century Gothic"/>
+              </w:rPr>
+              <w:t>hub</w:t>
+            </w:r>
             <w:proofErr w:type="spellEnd"/>
             <w:r>
               <w:rPr>
@@ -184,7 +190,13 @@
               <w:rPr>
                 <w:rFonts w:ascii="Century Gothic" w:hAnsi="Century Gothic"/>
               </w:rPr>
-              <w:t xml:space="preserve">  functionality(daily)</w:t>
+              <w:t xml:space="preserve">  </w:t>
+            </w:r>
+            <w:r>
+              <w:rPr>
+                <w:rFonts w:ascii="Century Gothic" w:hAnsi="Century Gothic"/>
+              </w:rPr>
+              <w:t>services are active (daily)</w:t>
             </w:r>
           </w:p>
           <w:p>
@@ -425,6 +437,12 @@
               </w:rPr>
               <w:t>Git</w:t>
             </w:r>
+            <w:r>
+              <w:rPr>
+                <w:rFonts w:ascii="Century Gothic" w:hAnsi="Century Gothic"/>
+              </w:rPr>
+              <w:t>hub</w:t>
+            </w:r>
             <w:proofErr w:type="spellEnd"/>
             <w:r>
               <w:rPr>
@@ -642,6 +660,12 @@
               </w:rPr>
               <w:t>Git</w:t>
             </w:r>
+            <w:r>
+              <w:rPr>
+                <w:rFonts w:ascii="Century Gothic" w:hAnsi="Century Gothic"/>
+              </w:rPr>
+              <w:t>hub</w:t>
+            </w:r>
             <w:proofErr w:type="spellEnd"/>
             <w:r>
               <w:rPr>
@@ -682,20 +706,6 @@
         </w:tc>
       </w:tr>
     </w:tbl>
-    <w:p>
-      <w:pPr>
-        <w:rPr>
-          <w:rFonts w:ascii="Century Gothic" w:hAnsi="Century Gothic"/>
-        </w:rPr>
-      </w:pPr>
-    </w:p>
-    <w:p>
-      <w:pPr>
-        <w:rPr>
-          <w:rFonts w:ascii="Century Gothic" w:hAnsi="Century Gothic"/>
-        </w:rPr>
-      </w:pPr>
-    </w:p>
     <w:p>
       <w:pPr>
         <w:rPr>
@@ -774,6 +784,7 @@
                 <w:sz w:val="28"/>
                 <w:szCs w:val="28"/>
               </w:rPr>
+              <w:lastRenderedPageBreak/>
               <w:t>Work Beginning: 10</w:t>
             </w:r>
             <w:r>
@@ -814,34 +825,25 @@
               <w:pStyle w:val="ListParagraph"/>
               <w:numPr>
                 <w:ilvl w:val="0"/>
-                <w:numId w:val="4"/>
+                <w:numId w:val="3"/>
               </w:numPr>
               <w:suppressAutoHyphens/>
               <w:autoSpaceDN w:val="0"/>
-              <w:contextualSpacing w:val="0"/>
-              <w:rPr>
-                <w:rFonts w:ascii="Century Gothic" w:hAnsi="Century Gothic"/>
-              </w:rPr>
-            </w:pPr>
-            <w:r>
-              <w:rPr>
-                <w:rFonts w:ascii="Century Gothic" w:hAnsi="Century Gothic"/>
-              </w:rPr>
-              <w:t xml:space="preserve">To verify with </w:t>
-            </w:r>
-            <w:proofErr w:type="spellStart"/>
-            <w:r>
-              <w:rPr>
-                <w:rFonts w:ascii="Century Gothic" w:hAnsi="Century Gothic"/>
-              </w:rPr>
-              <w:t>Dev</w:t>
-            </w:r>
-            <w:proofErr w:type="spellEnd"/>
-            <w:r>
-              <w:rPr>
-                <w:rFonts w:ascii="Century Gothic" w:hAnsi="Century Gothic"/>
-              </w:rPr>
-              <w:t xml:space="preserve"> Manager on supervisor account progress</w:t>
+              <w:rPr>
+                <w:rFonts w:ascii="Century Gothic" w:hAnsi="Century Gothic"/>
+              </w:rPr>
+            </w:pPr>
+            <w:r>
+              <w:rPr>
+                <w:rFonts w:ascii="Century Gothic" w:hAnsi="Century Gothic"/>
+              </w:rPr>
+              <w:t xml:space="preserve">Confirmed with Dev. Manager </w:t>
+            </w:r>
+            <w:r>
+              <w:rPr>
+                <w:rFonts w:ascii="Century Gothic" w:hAnsi="Century Gothic"/>
+              </w:rPr>
+              <w:t>Supervisor account in-order now.</w:t>
             </w:r>
           </w:p>
           <w:p>
@@ -871,6 +873,12 @@
               </w:rPr>
               <w:t>Git</w:t>
             </w:r>
+            <w:r>
+              <w:rPr>
+                <w:rFonts w:ascii="Century Gothic" w:hAnsi="Century Gothic"/>
+              </w:rPr>
+              <w:t>hub</w:t>
+            </w:r>
             <w:proofErr w:type="spellEnd"/>
             <w:r>
               <w:rPr>
@@ -911,7 +919,25 @@
               <w:rPr>
                 <w:rFonts w:ascii="Century Gothic" w:hAnsi="Century Gothic"/>
               </w:rPr>
-              <w:t>Keep copies of the code file(at least thrice a week)</w:t>
+              <w:t>Backup</w:t>
+            </w:r>
+            <w:r>
+              <w:rPr>
+                <w:rFonts w:ascii="Century Gothic" w:hAnsi="Century Gothic"/>
+              </w:rPr>
+              <w:t xml:space="preserve"> copies of the code file(</w:t>
+            </w:r>
+            <w:r>
+              <w:rPr>
+                <w:rFonts w:ascii="Century Gothic" w:hAnsi="Century Gothic"/>
+              </w:rPr>
+              <w:t>12/03/14 and 13/03/14</w:t>
+            </w:r>
+            <w:r>
+              <w:rPr>
+                <w:rFonts w:ascii="Century Gothic" w:hAnsi="Century Gothic"/>
+              </w:rPr>
+              <w:t>)</w:t>
             </w:r>
           </w:p>
           <w:p>
@@ -919,7 +945,7 @@
               <w:pStyle w:val="ListParagraph"/>
               <w:numPr>
                 <w:ilvl w:val="0"/>
-                <w:numId w:val="5"/>
+                <w:numId w:val="3"/>
               </w:numPr>
               <w:suppressAutoHyphens/>
               <w:autoSpaceDN w:val="0"/>
@@ -932,21 +958,27 @@
               <w:rPr>
                 <w:rFonts w:ascii="Century Gothic" w:hAnsi="Century Gothic"/>
               </w:rPr>
-              <w:t xml:space="preserve">Researching on “How to access files using http in </w:t>
+              <w:t xml:space="preserve">Audio Code to align to our </w:t>
             </w:r>
             <w:proofErr w:type="spellStart"/>
             <w:r>
               <w:rPr>
                 <w:rFonts w:ascii="Century Gothic" w:hAnsi="Century Gothic"/>
               </w:rPr>
-              <w:t>JavaFX</w:t>
+              <w:t>PWS</w:t>
             </w:r>
             <w:proofErr w:type="spellEnd"/>
             <w:r>
               <w:rPr>
                 <w:rFonts w:ascii="Century Gothic" w:hAnsi="Century Gothic"/>
               </w:rPr>
-              <w:t>”(now Sprint 3 )</w:t>
+              <w:t xml:space="preserve"> </w:t>
+            </w:r>
+            <w:r>
+              <w:rPr>
+                <w:rFonts w:ascii="Century Gothic" w:hAnsi="Century Gothic"/>
+              </w:rPr>
+              <w:t>(now Sprint 3 )</w:t>
             </w:r>
           </w:p>
           <w:p>
@@ -1001,128 +1033,65 @@
           </w:tcPr>
           <w:p>
             <w:pPr>
-              <w:rPr>
-                <w:rFonts w:ascii="Century Gothic" w:hAnsi="Century Gothic"/>
-              </w:rPr>
-            </w:pPr>
-            <w:r>
-              <w:rPr>
-                <w:rFonts w:ascii="Century Gothic" w:hAnsi="Century Gothic"/>
-              </w:rPr>
-              <w:t>None</w:t>
-            </w:r>
-          </w:p>
-        </w:tc>
-      </w:tr>
-      <w:tr>
-        <w:trPr>
-          <w:trHeight w:val="658"/>
-        </w:trPr>
-        <w:tc>
-          <w:tcPr>
-            <w:tcW w:w="3648" w:type="dxa"/>
-            <w:vMerge w:val="restart"/>
-          </w:tcPr>
-          <w:p>
-            <w:pPr>
-              <w:rPr>
-                <w:rFonts w:ascii="Century Gothic" w:hAnsi="Century Gothic"/>
-                <w:sz w:val="28"/>
-                <w:szCs w:val="28"/>
-              </w:rPr>
-            </w:pPr>
-            <w:r>
-              <w:rPr>
-                <w:rFonts w:ascii="Century Gothic" w:hAnsi="Century Gothic"/>
-                <w:color w:val="EB817D"/>
-                <w:sz w:val="28"/>
-                <w:szCs w:val="28"/>
-              </w:rPr>
-              <w:t>Work Beginning: 17</w:t>
-            </w:r>
-            <w:r>
-              <w:rPr>
-                <w:rFonts w:ascii="Century Gothic" w:hAnsi="Century Gothic"/>
-                <w:color w:val="EB817D"/>
-                <w:sz w:val="28"/>
-                <w:szCs w:val="28"/>
-              </w:rPr>
-              <w:t>/03/2014</w:t>
-            </w:r>
-          </w:p>
-        </w:tc>
-        <w:tc>
-          <w:tcPr>
-            <w:tcW w:w="2193" w:type="dxa"/>
-          </w:tcPr>
-          <w:p>
-            <w:pPr>
-              <w:rPr>
-                <w:rFonts w:ascii="Century Gothic" w:hAnsi="Century Gothic"/>
-              </w:rPr>
-            </w:pPr>
-            <w:r>
-              <w:rPr>
-                <w:rFonts w:ascii="Century Gothic" w:hAnsi="Century Gothic"/>
-              </w:rPr>
-              <w:t xml:space="preserve">Work Plan </w:t>
-            </w:r>
-          </w:p>
-        </w:tc>
-        <w:tc>
-          <w:tcPr>
-            <w:tcW w:w="4545" w:type="dxa"/>
-          </w:tcPr>
-          <w:p>
-            <w:pPr>
-              <w:rPr>
-                <w:rFonts w:ascii="Century Gothic" w:hAnsi="Century Gothic"/>
-              </w:rPr>
-            </w:pPr>
-          </w:p>
-        </w:tc>
-      </w:tr>
-      <w:tr>
-        <w:trPr>
-          <w:trHeight w:val="822"/>
-        </w:trPr>
-        <w:tc>
-          <w:tcPr>
-            <w:tcW w:w="3648" w:type="dxa"/>
-            <w:vMerge/>
-          </w:tcPr>
-          <w:p>
-            <w:pPr>
-              <w:rPr>
-                <w:rFonts w:ascii="Century Gothic" w:hAnsi="Century Gothic"/>
-              </w:rPr>
-            </w:pPr>
-          </w:p>
-        </w:tc>
-        <w:tc>
-          <w:tcPr>
-            <w:tcW w:w="2193" w:type="dxa"/>
-          </w:tcPr>
-          <w:p>
-            <w:pPr>
-              <w:rPr>
-                <w:rFonts w:ascii="Century Gothic" w:hAnsi="Century Gothic"/>
-              </w:rPr>
-            </w:pPr>
-            <w:r>
-              <w:rPr>
-                <w:rFonts w:ascii="Century Gothic" w:hAnsi="Century Gothic"/>
-              </w:rPr>
-              <w:t>Issues</w:t>
-            </w:r>
-          </w:p>
-        </w:tc>
-        <w:tc>
-          <w:tcPr>
-            <w:tcW w:w="4545" w:type="dxa"/>
-          </w:tcPr>
-          <w:p>
-            <w:pPr>
+              <w:pStyle w:val="ListParagraph"/>
+              <w:numPr>
+                <w:ilvl w:val="0"/>
+                <w:numId w:val="7"/>
+              </w:numPr>
+              <w:suppressAutoHyphens/>
+              <w:autoSpaceDN w:val="0"/>
+              <w:rPr>
+                <w:rFonts w:ascii="Century Gothic" w:hAnsi="Century Gothic"/>
+              </w:rPr>
+            </w:pPr>
+            <w:r>
+              <w:rPr>
+                <w:rFonts w:ascii="Century Gothic" w:hAnsi="Century Gothic"/>
+              </w:rPr>
+              <w:t xml:space="preserve">No reported problems with </w:t>
+            </w:r>
+            <w:proofErr w:type="spellStart"/>
+            <w:r>
+              <w:rPr>
+                <w:rFonts w:ascii="Century Gothic" w:hAnsi="Century Gothic"/>
+              </w:rPr>
+              <w:t>Github</w:t>
+            </w:r>
+            <w:proofErr w:type="spellEnd"/>
+            <w:r>
+              <w:rPr>
+                <w:rFonts w:ascii="Century Gothic" w:hAnsi="Century Gothic"/>
+              </w:rPr>
+              <w:t xml:space="preserve"> and </w:t>
+            </w:r>
+            <w:proofErr w:type="spellStart"/>
+            <w:r>
+              <w:rPr>
+                <w:rFonts w:ascii="Century Gothic" w:hAnsi="Century Gothic"/>
+              </w:rPr>
+              <w:t>Jira</w:t>
+            </w:r>
+            <w:proofErr w:type="spellEnd"/>
+            <w:r>
+              <w:rPr>
+                <w:rFonts w:ascii="Century Gothic" w:hAnsi="Century Gothic"/>
+              </w:rPr>
+              <w:t xml:space="preserve"> for week ending 16/03/14</w:t>
+            </w:r>
+          </w:p>
+          <w:p>
+            <w:pPr>
+              <w:suppressAutoHyphens/>
+              <w:autoSpaceDN w:val="0"/>
+              <w:rPr>
+                <w:rFonts w:ascii="Century Gothic" w:hAnsi="Century Gothic"/>
+              </w:rPr>
+            </w:pPr>
+          </w:p>
+          <w:p>
+            <w:pPr>
+              <w:suppressAutoHyphens/>
+              <w:autoSpaceDN w:val="0"/>
               <w:rPr>
                 <w:rFonts w:ascii="Century Gothic" w:hAnsi="Century Gothic"/>
               </w:rPr>
@@ -1131,41 +1100,6 @@
         </w:tc>
       </w:tr>
     </w:tbl>
-    <w:p>
-      <w:pPr>
-        <w:rPr>
-          <w:rFonts w:ascii="Century Gothic" w:hAnsi="Century Gothic"/>
-        </w:rPr>
-      </w:pPr>
-    </w:p>
-    <w:p>
-      <w:pPr>
-        <w:rPr>
-          <w:rFonts w:ascii="Century Gothic" w:hAnsi="Century Gothic"/>
-        </w:rPr>
-      </w:pPr>
-    </w:p>
-    <w:p>
-      <w:pPr>
-        <w:rPr>
-          <w:rFonts w:ascii="Century Gothic" w:hAnsi="Century Gothic"/>
-        </w:rPr>
-      </w:pPr>
-    </w:p>
-    <w:p>
-      <w:pPr>
-        <w:rPr>
-          <w:rFonts w:ascii="Century Gothic" w:hAnsi="Century Gothic"/>
-        </w:rPr>
-      </w:pPr>
-    </w:p>
-    <w:p>
-      <w:pPr>
-        <w:rPr>
-          <w:rFonts w:ascii="Century Gothic" w:hAnsi="Century Gothic"/>
-        </w:rPr>
-      </w:pPr>
-    </w:p>
     <w:p>
       <w:pPr>
         <w:rPr>
@@ -1328,7 +1262,7 @@
                 <w:sz w:val="21"/>
                 <w:szCs w:val="21"/>
               </w:rPr>
-              <w:t>No. (</w:t>
+              <w:t>Yes</w:t>
             </w:r>
             <w:r>
               <w:rPr>
@@ -1336,7 +1270,7 @@
                 <w:sz w:val="21"/>
                 <w:szCs w:val="21"/>
               </w:rPr>
-              <w:t xml:space="preserve">Await </w:t>
+              <w:t xml:space="preserve">. (Await </w:t>
             </w:r>
             <w:proofErr w:type="spellStart"/>
             <w:r>
@@ -1365,8 +1299,6 @@
               </w:rPr>
               <w:t>Github</w:t>
             </w:r>
-            <w:bookmarkStart w:id="0" w:name="_GoBack"/>
-            <w:bookmarkEnd w:id="0"/>
             <w:proofErr w:type="spellEnd"/>
             <w:r>
               <w:rPr>
@@ -1374,15 +1306,565 @@
                 <w:sz w:val="21"/>
                 <w:szCs w:val="21"/>
               </w:rPr>
-              <w:t>.</w:t>
-            </w:r>
-            <w:r>
+              <w:t>.)</w:t>
+            </w:r>
+          </w:p>
+        </w:tc>
+      </w:tr>
+      <w:tr>
+        <w:tc>
+          <w:tcPr>
+            <w:tcW w:w="1840" w:type="dxa"/>
+          </w:tcPr>
+          <w:p>
+            <w:pPr>
               <w:rPr>
                 <w:rFonts w:ascii="Century Gothic" w:hAnsi="Century Gothic"/>
                 <w:sz w:val="21"/>
                 <w:szCs w:val="21"/>
               </w:rPr>
-              <w:t>)</w:t>
+            </w:pPr>
+            <w:r>
+              <w:rPr>
+                <w:rFonts w:ascii="Century Gothic" w:hAnsi="Century Gothic" w:cs="Traditional Arabic"/>
+                <w:sz w:val="21"/>
+                <w:szCs w:val="21"/>
+                <w:lang w:eastAsia="zh-CN"/>
+              </w:rPr>
+              <w:t>Company satisfaction</w:t>
+            </w:r>
+          </w:p>
+        </w:tc>
+        <w:tc>
+          <w:tcPr>
+            <w:tcW w:w="4681" w:type="dxa"/>
+          </w:tcPr>
+          <w:p>
+            <w:pPr>
+              <w:rPr>
+                <w:rFonts w:ascii="Century Gothic" w:hAnsi="Century Gothic"/>
+                <w:sz w:val="21"/>
+                <w:szCs w:val="21"/>
+              </w:rPr>
+            </w:pPr>
+            <w:r>
+              <w:rPr>
+                <w:rFonts w:ascii="Century Gothic" w:hAnsi="Century Gothic"/>
+                <w:sz w:val="21"/>
+                <w:szCs w:val="21"/>
+              </w:rPr>
+              <w:t>Internal feedback from tools</w:t>
+            </w:r>
+          </w:p>
+        </w:tc>
+        <w:tc>
+          <w:tcPr>
+            <w:tcW w:w="3828" w:type="dxa"/>
+          </w:tcPr>
+          <w:p>
+            <w:pPr>
+              <w:rPr>
+                <w:rFonts w:ascii="Century Gothic" w:hAnsi="Century Gothic"/>
+                <w:sz w:val="21"/>
+                <w:szCs w:val="21"/>
+              </w:rPr>
+            </w:pPr>
+            <w:r>
+              <w:rPr>
+                <w:rFonts w:ascii="Century Gothic" w:hAnsi="Century Gothic"/>
+                <w:sz w:val="21"/>
+                <w:szCs w:val="21"/>
+              </w:rPr>
+              <w:t>As above</w:t>
+            </w:r>
+          </w:p>
+        </w:tc>
+      </w:tr>
+    </w:tbl>
+    <w:p>
+      <w:pPr>
+        <w:rPr>
+          <w:rFonts w:ascii="Century Gothic" w:hAnsi="Century Gothic"/>
+        </w:rPr>
+      </w:pPr>
+    </w:p>
+    <w:p>
+      <w:pPr>
+        <w:rPr>
+          <w:rFonts w:ascii="Century Gothic" w:hAnsi="Century Gothic"/>
+        </w:rPr>
+      </w:pPr>
+    </w:p>
+    <w:p>
+      <w:pPr>
+        <w:rPr>
+          <w:rFonts w:ascii="Century Gothic" w:hAnsi="Century Gothic"/>
+        </w:rPr>
+      </w:pPr>
+      <w:bookmarkStart w:id="0" w:name="_GoBack"/>
+      <w:bookmarkEnd w:id="0"/>
+    </w:p>
+    <w:p>
+      <w:pPr>
+        <w:rPr>
+          <w:rFonts w:ascii="Century Gothic" w:hAnsi="Century Gothic"/>
+        </w:rPr>
+      </w:pPr>
+    </w:p>
+    <w:tbl>
+      <w:tblPr>
+        <w:tblStyle w:val="TableGrid"/>
+        <w:tblW w:w="10386" w:type="dxa"/>
+        <w:tblInd w:w="-743" w:type="dxa"/>
+        <w:tblLook w:val="04A0" w:firstRow="1" w:lastRow="0" w:firstColumn="1" w:lastColumn="0" w:noHBand="0" w:noVBand="1"/>
+      </w:tblPr>
+      <w:tblGrid>
+        <w:gridCol w:w="3648"/>
+        <w:gridCol w:w="2193"/>
+        <w:gridCol w:w="4545"/>
+      </w:tblGrid>
+      <w:tr>
+        <w:trPr>
+          <w:trHeight w:val="658"/>
+        </w:trPr>
+        <w:tc>
+          <w:tcPr>
+            <w:tcW w:w="3648" w:type="dxa"/>
+            <w:vMerge w:val="restart"/>
+          </w:tcPr>
+          <w:p>
+            <w:pPr>
+              <w:rPr>
+                <w:rFonts w:ascii="Century Gothic" w:hAnsi="Century Gothic"/>
+                <w:sz w:val="28"/>
+                <w:szCs w:val="28"/>
+              </w:rPr>
+            </w:pPr>
+            <w:r>
+              <w:rPr>
+                <w:rFonts w:ascii="Century Gothic" w:hAnsi="Century Gothic"/>
+                <w:color w:val="EB817D"/>
+                <w:sz w:val="28"/>
+                <w:szCs w:val="28"/>
+              </w:rPr>
+              <w:t>Work Beginning: 17</w:t>
+            </w:r>
+            <w:r>
+              <w:rPr>
+                <w:rFonts w:ascii="Century Gothic" w:hAnsi="Century Gothic"/>
+                <w:color w:val="EB817D"/>
+                <w:sz w:val="28"/>
+                <w:szCs w:val="28"/>
+              </w:rPr>
+              <w:t>/03/2014</w:t>
+            </w:r>
+          </w:p>
+        </w:tc>
+        <w:tc>
+          <w:tcPr>
+            <w:tcW w:w="2193" w:type="dxa"/>
+          </w:tcPr>
+          <w:p>
+            <w:pPr>
+              <w:rPr>
+                <w:rFonts w:ascii="Century Gothic" w:hAnsi="Century Gothic"/>
+              </w:rPr>
+            </w:pPr>
+            <w:r>
+              <w:rPr>
+                <w:rFonts w:ascii="Century Gothic" w:hAnsi="Century Gothic"/>
+              </w:rPr>
+              <w:t xml:space="preserve">Work Plan </w:t>
+            </w:r>
+          </w:p>
+        </w:tc>
+        <w:tc>
+          <w:tcPr>
+            <w:tcW w:w="4545" w:type="dxa"/>
+          </w:tcPr>
+          <w:p>
+            <w:pPr>
+              <w:pStyle w:val="ListParagraph"/>
+              <w:suppressAutoHyphens/>
+              <w:autoSpaceDN w:val="0"/>
+              <w:contextualSpacing w:val="0"/>
+              <w:rPr>
+                <w:rFonts w:ascii="Century Gothic" w:hAnsi="Century Gothic"/>
+              </w:rPr>
+            </w:pPr>
+          </w:p>
+          <w:p>
+            <w:pPr>
+              <w:pStyle w:val="ListParagraph"/>
+              <w:numPr>
+                <w:ilvl w:val="0"/>
+                <w:numId w:val="6"/>
+              </w:numPr>
+              <w:suppressAutoHyphens/>
+              <w:autoSpaceDN w:val="0"/>
+              <w:rPr>
+                <w:rFonts w:ascii="Century Gothic" w:hAnsi="Century Gothic"/>
+              </w:rPr>
+            </w:pPr>
+            <w:r>
+              <w:rPr>
+                <w:rFonts w:ascii="Century Gothic" w:hAnsi="Century Gothic"/>
+              </w:rPr>
+              <w:t xml:space="preserve">Check </w:t>
+            </w:r>
+            <w:proofErr w:type="spellStart"/>
+            <w:r>
+              <w:rPr>
+                <w:rFonts w:ascii="Century Gothic" w:hAnsi="Century Gothic"/>
+              </w:rPr>
+              <w:t>Github</w:t>
+            </w:r>
+            <w:proofErr w:type="spellEnd"/>
+            <w:r>
+              <w:rPr>
+                <w:rFonts w:ascii="Century Gothic" w:hAnsi="Century Gothic"/>
+              </w:rPr>
+              <w:t xml:space="preserve"> and </w:t>
+            </w:r>
+            <w:proofErr w:type="spellStart"/>
+            <w:r>
+              <w:rPr>
+                <w:rFonts w:ascii="Century Gothic" w:hAnsi="Century Gothic"/>
+              </w:rPr>
+              <w:t>Jira</w:t>
+            </w:r>
+            <w:proofErr w:type="spellEnd"/>
+            <w:r>
+              <w:rPr>
+                <w:rFonts w:ascii="Century Gothic" w:hAnsi="Century Gothic"/>
+              </w:rPr>
+              <w:t xml:space="preserve"> services are active (daily)</w:t>
+            </w:r>
+          </w:p>
+          <w:p>
+            <w:pPr>
+              <w:pStyle w:val="ListParagraph"/>
+              <w:numPr>
+                <w:ilvl w:val="0"/>
+                <w:numId w:val="3"/>
+              </w:numPr>
+              <w:suppressAutoHyphens/>
+              <w:autoSpaceDN w:val="0"/>
+              <w:contextualSpacing w:val="0"/>
+              <w:rPr>
+                <w:rFonts w:ascii="Century Gothic" w:hAnsi="Century Gothic"/>
+              </w:rPr>
+            </w:pPr>
+            <w:r>
+              <w:rPr>
+                <w:rFonts w:ascii="Century Gothic" w:hAnsi="Century Gothic"/>
+              </w:rPr>
+              <w:t xml:space="preserve">Keep copies of the </w:t>
+            </w:r>
+            <w:r>
+              <w:rPr>
+                <w:rFonts w:ascii="Century Gothic" w:hAnsi="Century Gothic"/>
+              </w:rPr>
+              <w:t>code file(at least tw</w:t>
+            </w:r>
+            <w:r>
+              <w:rPr>
+                <w:rFonts w:ascii="Century Gothic" w:hAnsi="Century Gothic"/>
+              </w:rPr>
+              <w:t>ice a week)</w:t>
+            </w:r>
+          </w:p>
+          <w:p>
+            <w:pPr>
+              <w:pStyle w:val="ListParagraph"/>
+              <w:numPr>
+                <w:ilvl w:val="0"/>
+                <w:numId w:val="5"/>
+              </w:numPr>
+              <w:suppressAutoHyphens/>
+              <w:autoSpaceDN w:val="0"/>
+              <w:contextualSpacing w:val="0"/>
+              <w:rPr>
+                <w:rFonts w:ascii="Century Gothic" w:hAnsi="Century Gothic"/>
+              </w:rPr>
+            </w:pPr>
+            <w:r>
+              <w:rPr>
+                <w:rFonts w:ascii="Century Gothic" w:hAnsi="Century Gothic"/>
+              </w:rPr>
+              <w:t xml:space="preserve">Audio Code to align to our </w:t>
+            </w:r>
+            <w:proofErr w:type="spellStart"/>
+            <w:r>
+              <w:rPr>
+                <w:rFonts w:ascii="Century Gothic" w:hAnsi="Century Gothic"/>
+              </w:rPr>
+              <w:t>PWS</w:t>
+            </w:r>
+            <w:proofErr w:type="spellEnd"/>
+            <w:r>
+              <w:rPr>
+                <w:rFonts w:ascii="Century Gothic" w:hAnsi="Century Gothic"/>
+              </w:rPr>
+              <w:t xml:space="preserve"> </w:t>
+            </w:r>
+            <w:r>
+              <w:rPr>
+                <w:rFonts w:ascii="Century Gothic" w:hAnsi="Century Gothic"/>
+              </w:rPr>
+              <w:t>(now Sprint 3 )</w:t>
+            </w:r>
+          </w:p>
+          <w:p>
+            <w:pPr>
+              <w:rPr>
+                <w:rFonts w:ascii="Century Gothic" w:hAnsi="Century Gothic"/>
+              </w:rPr>
+            </w:pPr>
+          </w:p>
+        </w:tc>
+      </w:tr>
+      <w:tr>
+        <w:trPr>
+          <w:trHeight w:val="822"/>
+        </w:trPr>
+        <w:tc>
+          <w:tcPr>
+            <w:tcW w:w="3648" w:type="dxa"/>
+            <w:vMerge/>
+          </w:tcPr>
+          <w:p>
+            <w:pPr>
+              <w:rPr>
+                <w:rFonts w:ascii="Century Gothic" w:hAnsi="Century Gothic"/>
+              </w:rPr>
+            </w:pPr>
+          </w:p>
+        </w:tc>
+        <w:tc>
+          <w:tcPr>
+            <w:tcW w:w="2193" w:type="dxa"/>
+          </w:tcPr>
+          <w:p>
+            <w:pPr>
+              <w:rPr>
+                <w:rFonts w:ascii="Century Gothic" w:hAnsi="Century Gothic"/>
+              </w:rPr>
+            </w:pPr>
+            <w:r>
+              <w:rPr>
+                <w:rFonts w:ascii="Century Gothic" w:hAnsi="Century Gothic"/>
+              </w:rPr>
+              <w:t>Issues</w:t>
+            </w:r>
+          </w:p>
+        </w:tc>
+        <w:tc>
+          <w:tcPr>
+            <w:tcW w:w="4545" w:type="dxa"/>
+          </w:tcPr>
+          <w:p>
+            <w:pPr>
+              <w:rPr>
+                <w:rFonts w:ascii="Century Gothic" w:hAnsi="Century Gothic"/>
+              </w:rPr>
+            </w:pPr>
+          </w:p>
+        </w:tc>
+      </w:tr>
+    </w:tbl>
+    <w:p>
+      <w:pPr>
+        <w:rPr>
+          <w:rFonts w:ascii="Century Gothic" w:hAnsi="Century Gothic"/>
+        </w:rPr>
+      </w:pPr>
+    </w:p>
+    <w:tbl>
+      <w:tblPr>
+        <w:tblW w:w="10349" w:type="dxa"/>
+        <w:tblInd w:w="-743" w:type="dxa"/>
+        <w:tblBorders>
+          <w:top w:val="single" w:sz="4" w:space="0" w:color="000000"/>
+          <w:left w:val="single" w:sz="4" w:space="0" w:color="000000"/>
+          <w:bottom w:val="single" w:sz="4" w:space="0" w:color="000000"/>
+          <w:right w:val="single" w:sz="4" w:space="0" w:color="000000"/>
+          <w:insideH w:val="single" w:sz="4" w:space="0" w:color="000000"/>
+          <w:insideV w:val="single" w:sz="4" w:space="0" w:color="000000"/>
+        </w:tblBorders>
+        <w:tblLook w:val="00A0" w:firstRow="1" w:lastRow="0" w:firstColumn="1" w:lastColumn="0" w:noHBand="0" w:noVBand="0"/>
+      </w:tblPr>
+      <w:tblGrid>
+        <w:gridCol w:w="1840"/>
+        <w:gridCol w:w="4681"/>
+        <w:gridCol w:w="3828"/>
+      </w:tblGrid>
+      <w:tr>
+        <w:tc>
+          <w:tcPr>
+            <w:tcW w:w="1840" w:type="dxa"/>
+            <w:shd w:val="clear" w:color="auto" w:fill="E5B8B7"/>
+          </w:tcPr>
+          <w:p>
+            <w:pPr>
+              <w:rPr>
+                <w:rFonts w:ascii="Century Gothic" w:hAnsi="Century Gothic"/>
+                <w:b/>
+              </w:rPr>
+            </w:pPr>
+            <w:r>
+              <w:rPr>
+                <w:rFonts w:ascii="Century Gothic" w:hAnsi="Century Gothic"/>
+                <w:b/>
+              </w:rPr>
+              <w:t>Metric</w:t>
+            </w:r>
+          </w:p>
+        </w:tc>
+        <w:tc>
+          <w:tcPr>
+            <w:tcW w:w="4681" w:type="dxa"/>
+            <w:shd w:val="clear" w:color="auto" w:fill="E5B8B7"/>
+          </w:tcPr>
+          <w:p>
+            <w:pPr>
+              <w:rPr>
+                <w:rFonts w:ascii="Century Gothic" w:hAnsi="Century Gothic"/>
+                <w:b/>
+              </w:rPr>
+            </w:pPr>
+            <w:r>
+              <w:rPr>
+                <w:rFonts w:ascii="Century Gothic" w:hAnsi="Century Gothic"/>
+                <w:b/>
+              </w:rPr>
+              <w:t>How measured</w:t>
+            </w:r>
+          </w:p>
+        </w:tc>
+        <w:tc>
+          <w:tcPr>
+            <w:tcW w:w="3828" w:type="dxa"/>
+            <w:shd w:val="clear" w:color="auto" w:fill="E5B8B7"/>
+          </w:tcPr>
+          <w:p>
+            <w:pPr>
+              <w:rPr>
+                <w:rFonts w:ascii="Century Gothic" w:hAnsi="Century Gothic"/>
+                <w:b/>
+              </w:rPr>
+            </w:pPr>
+            <w:r>
+              <w:rPr>
+                <w:rFonts w:ascii="Century Gothic" w:hAnsi="Century Gothic"/>
+                <w:b/>
+              </w:rPr>
+              <w:t>Achieved (Yes/No with Comments)</w:t>
+            </w:r>
+          </w:p>
+        </w:tc>
+      </w:tr>
+      <w:tr>
+        <w:tc>
+          <w:tcPr>
+            <w:tcW w:w="1840" w:type="dxa"/>
+          </w:tcPr>
+          <w:p>
+            <w:pPr>
+              <w:rPr>
+                <w:rFonts w:ascii="Century Gothic" w:hAnsi="Century Gothic"/>
+                <w:sz w:val="21"/>
+                <w:szCs w:val="21"/>
+              </w:rPr>
+            </w:pPr>
+            <w:r>
+              <w:rPr>
+                <w:rFonts w:ascii="Century Gothic" w:hAnsi="Century Gothic" w:cs="Traditional Arabic"/>
+                <w:sz w:val="21"/>
+                <w:szCs w:val="21"/>
+                <w:lang w:eastAsia="zh-CN"/>
+              </w:rPr>
+              <w:t>Tool failures</w:t>
+            </w:r>
+          </w:p>
+        </w:tc>
+        <w:tc>
+          <w:tcPr>
+            <w:tcW w:w="4681" w:type="dxa"/>
+          </w:tcPr>
+          <w:p>
+            <w:pPr>
+              <w:rPr>
+                <w:rFonts w:ascii="Century Gothic" w:hAnsi="Century Gothic"/>
+                <w:sz w:val="21"/>
+                <w:szCs w:val="21"/>
+              </w:rPr>
+            </w:pPr>
+            <w:r>
+              <w:rPr>
+                <w:rFonts w:ascii="Century Gothic" w:hAnsi="Century Gothic"/>
+                <w:sz w:val="21"/>
+                <w:szCs w:val="21"/>
+              </w:rPr>
+              <w:t>Keep a record of what failed and restoration time</w:t>
+            </w:r>
+          </w:p>
+        </w:tc>
+        <w:tc>
+          <w:tcPr>
+            <w:tcW w:w="3828" w:type="dxa"/>
+          </w:tcPr>
+          <w:p>
+            <w:pPr>
+              <w:rPr>
+                <w:rFonts w:ascii="Century Gothic" w:hAnsi="Century Gothic"/>
+                <w:sz w:val="21"/>
+                <w:szCs w:val="21"/>
+              </w:rPr>
+            </w:pPr>
+            <w:r>
+              <w:rPr>
+                <w:rFonts w:ascii="Century Gothic" w:hAnsi="Century Gothic"/>
+                <w:sz w:val="21"/>
+                <w:szCs w:val="21"/>
+              </w:rPr>
+              <w:t xml:space="preserve">Yes -no reported failures. (Await </w:t>
+            </w:r>
+            <w:proofErr w:type="spellStart"/>
+            <w:r>
+              <w:rPr>
+                <w:rFonts w:ascii="Century Gothic" w:hAnsi="Century Gothic"/>
+                <w:sz w:val="21"/>
+                <w:szCs w:val="21"/>
+              </w:rPr>
+              <w:t>Dev</w:t>
+            </w:r>
+            <w:proofErr w:type="spellEnd"/>
+            <w:r>
+              <w:rPr>
+                <w:rFonts w:ascii="Century Gothic" w:hAnsi="Century Gothic"/>
+                <w:sz w:val="21"/>
+                <w:szCs w:val="21"/>
+              </w:rPr>
+              <w:t xml:space="preserve"> Manger response on reporting function in </w:t>
+            </w:r>
+            <w:proofErr w:type="spellStart"/>
+            <w:r>
+              <w:rPr>
+                <w:rFonts w:ascii="Century Gothic" w:hAnsi="Century Gothic"/>
+                <w:sz w:val="21"/>
+                <w:szCs w:val="21"/>
+              </w:rPr>
+              <w:t>Github</w:t>
+            </w:r>
+            <w:proofErr w:type="spellEnd"/>
+            <w:r>
+              <w:rPr>
+                <w:rFonts w:ascii="Century Gothic" w:hAnsi="Century Gothic"/>
+                <w:sz w:val="21"/>
+                <w:szCs w:val="21"/>
+              </w:rPr>
+              <w:t>.)</w:t>
             </w:r>
           </w:p>
         </w:tc>
@@ -1974,6 +2456,119 @@
     </w:lvl>
   </w:abstractNum>
   <w:abstractNum w:abstractNumId="3">
+    <w:nsid w:val="3A75540D"/>
+    <w:multiLevelType w:val="hybridMultilevel"/>
+    <w:tmpl w:val="8172944E"/>
+    <w:lvl w:ilvl="0" w:tplc="0809000B">
+      <w:start w:val="1"/>
+      <w:numFmt w:val="bullet"/>
+      <w:lvlText w:val=""/>
+      <w:lvlJc w:val="left"/>
+      <w:pPr>
+        <w:ind w:left="720" w:hanging="360"/>
+      </w:pPr>
+      <w:rPr>
+        <w:rFonts w:ascii="Wingdings" w:hAnsi="Wingdings" w:hint="default"/>
+      </w:rPr>
+    </w:lvl>
+    <w:lvl w:ilvl="1" w:tplc="08090003" w:tentative="1">
+      <w:start w:val="1"/>
+      <w:numFmt w:val="bullet"/>
+      <w:lvlText w:val="o"/>
+      <w:lvlJc w:val="left"/>
+      <w:pPr>
+        <w:ind w:left="1440" w:hanging="360"/>
+      </w:pPr>
+      <w:rPr>
+        <w:rFonts w:ascii="Courier New" w:hAnsi="Courier New" w:cs="Courier New" w:hint="default"/>
+      </w:rPr>
+    </w:lvl>
+    <w:lvl w:ilvl="2" w:tplc="08090005" w:tentative="1">
+      <w:start w:val="1"/>
+      <w:numFmt w:val="bullet"/>
+      <w:lvlText w:val=""/>
+      <w:lvlJc w:val="left"/>
+      <w:pPr>
+        <w:ind w:left="2160" w:hanging="360"/>
+      </w:pPr>
+      <w:rPr>
+        <w:rFonts w:ascii="Wingdings" w:hAnsi="Wingdings" w:hint="default"/>
+      </w:rPr>
+    </w:lvl>
+    <w:lvl w:ilvl="3" w:tplc="08090001" w:tentative="1">
+      <w:start w:val="1"/>
+      <w:numFmt w:val="bullet"/>
+      <w:lvlText w:val=""/>
+      <w:lvlJc w:val="left"/>
+      <w:pPr>
+        <w:ind w:left="2880" w:hanging="360"/>
+      </w:pPr>
+      <w:rPr>
+        <w:rFonts w:ascii="Symbol" w:hAnsi="Symbol" w:hint="default"/>
+      </w:rPr>
+    </w:lvl>
+    <w:lvl w:ilvl="4" w:tplc="08090003" w:tentative="1">
+      <w:start w:val="1"/>
+      <w:numFmt w:val="bullet"/>
+      <w:lvlText w:val="o"/>
+      <w:lvlJc w:val="left"/>
+      <w:pPr>
+        <w:ind w:left="3600" w:hanging="360"/>
+      </w:pPr>
+      <w:rPr>
+        <w:rFonts w:ascii="Courier New" w:hAnsi="Courier New" w:cs="Courier New" w:hint="default"/>
+      </w:rPr>
+    </w:lvl>
+    <w:lvl w:ilvl="5" w:tplc="08090005" w:tentative="1">
+      <w:start w:val="1"/>
+      <w:numFmt w:val="bullet"/>
+      <w:lvlText w:val=""/>
+      <w:lvlJc w:val="left"/>
+      <w:pPr>
+        <w:ind w:left="4320" w:hanging="360"/>
+      </w:pPr>
+      <w:rPr>
+        <w:rFonts w:ascii="Wingdings" w:hAnsi="Wingdings" w:hint="default"/>
+      </w:rPr>
+    </w:lvl>
+    <w:lvl w:ilvl="6" w:tplc="08090001" w:tentative="1">
+      <w:start w:val="1"/>
+      <w:numFmt w:val="bullet"/>
+      <w:lvlText w:val=""/>
+      <w:lvlJc w:val="left"/>
+      <w:pPr>
+        <w:ind w:left="5040" w:hanging="360"/>
+      </w:pPr>
+      <w:rPr>
+        <w:rFonts w:ascii="Symbol" w:hAnsi="Symbol" w:hint="default"/>
+      </w:rPr>
+    </w:lvl>
+    <w:lvl w:ilvl="7" w:tplc="08090003" w:tentative="1">
+      <w:start w:val="1"/>
+      <w:numFmt w:val="bullet"/>
+      <w:lvlText w:val="o"/>
+      <w:lvlJc w:val="left"/>
+      <w:pPr>
+        <w:ind w:left="5760" w:hanging="360"/>
+      </w:pPr>
+      <w:rPr>
+        <w:rFonts w:ascii="Courier New" w:hAnsi="Courier New" w:cs="Courier New" w:hint="default"/>
+      </w:rPr>
+    </w:lvl>
+    <w:lvl w:ilvl="8" w:tplc="08090005" w:tentative="1">
+      <w:start w:val="1"/>
+      <w:numFmt w:val="bullet"/>
+      <w:lvlText w:val=""/>
+      <w:lvlJc w:val="left"/>
+      <w:pPr>
+        <w:ind w:left="6480" w:hanging="360"/>
+      </w:pPr>
+      <w:rPr>
+        <w:rFonts w:ascii="Wingdings" w:hAnsi="Wingdings" w:hint="default"/>
+      </w:rPr>
+    </w:lvl>
+  </w:abstractNum>
+  <w:abstractNum w:abstractNumId="4">
     <w:nsid w:val="3F2477F8"/>
     <w:multiLevelType w:val="multilevel"/>
     <w:tmpl w:val="505C52C4"/>
@@ -2077,7 +2672,7 @@
       </w:rPr>
     </w:lvl>
   </w:abstractNum>
-  <w:abstractNum w:abstractNumId="4">
+  <w:abstractNum w:abstractNumId="5">
     <w:nsid w:val="414078FD"/>
     <w:multiLevelType w:val="multilevel"/>
     <w:tmpl w:val="BF1AC51C"/>
@@ -2178,6 +2773,119 @@
       </w:pPr>
       <w:rPr>
         <w:rFonts w:ascii="Wingdings" w:hAnsi="Wingdings"/>
+      </w:rPr>
+    </w:lvl>
+  </w:abstractNum>
+  <w:abstractNum w:abstractNumId="6">
+    <w:nsid w:val="63D65157"/>
+    <w:multiLevelType w:val="hybridMultilevel"/>
+    <w:tmpl w:val="8C2E2EC0"/>
+    <w:lvl w:ilvl="0" w:tplc="0809000B">
+      <w:start w:val="1"/>
+      <w:numFmt w:val="bullet"/>
+      <w:lvlText w:val=""/>
+      <w:lvlJc w:val="left"/>
+      <w:pPr>
+        <w:ind w:left="720" w:hanging="360"/>
+      </w:pPr>
+      <w:rPr>
+        <w:rFonts w:ascii="Wingdings" w:hAnsi="Wingdings" w:hint="default"/>
+      </w:rPr>
+    </w:lvl>
+    <w:lvl w:ilvl="1" w:tplc="08090003" w:tentative="1">
+      <w:start w:val="1"/>
+      <w:numFmt w:val="bullet"/>
+      <w:lvlText w:val="o"/>
+      <w:lvlJc w:val="left"/>
+      <w:pPr>
+        <w:ind w:left="1440" w:hanging="360"/>
+      </w:pPr>
+      <w:rPr>
+        <w:rFonts w:ascii="Courier New" w:hAnsi="Courier New" w:cs="Courier New" w:hint="default"/>
+      </w:rPr>
+    </w:lvl>
+    <w:lvl w:ilvl="2" w:tplc="08090005" w:tentative="1">
+      <w:start w:val="1"/>
+      <w:numFmt w:val="bullet"/>
+      <w:lvlText w:val=""/>
+      <w:lvlJc w:val="left"/>
+      <w:pPr>
+        <w:ind w:left="2160" w:hanging="360"/>
+      </w:pPr>
+      <w:rPr>
+        <w:rFonts w:ascii="Wingdings" w:hAnsi="Wingdings" w:hint="default"/>
+      </w:rPr>
+    </w:lvl>
+    <w:lvl w:ilvl="3" w:tplc="08090001" w:tentative="1">
+      <w:start w:val="1"/>
+      <w:numFmt w:val="bullet"/>
+      <w:lvlText w:val=""/>
+      <w:lvlJc w:val="left"/>
+      <w:pPr>
+        <w:ind w:left="2880" w:hanging="360"/>
+      </w:pPr>
+      <w:rPr>
+        <w:rFonts w:ascii="Symbol" w:hAnsi="Symbol" w:hint="default"/>
+      </w:rPr>
+    </w:lvl>
+    <w:lvl w:ilvl="4" w:tplc="08090003" w:tentative="1">
+      <w:start w:val="1"/>
+      <w:numFmt w:val="bullet"/>
+      <w:lvlText w:val="o"/>
+      <w:lvlJc w:val="left"/>
+      <w:pPr>
+        <w:ind w:left="3600" w:hanging="360"/>
+      </w:pPr>
+      <w:rPr>
+        <w:rFonts w:ascii="Courier New" w:hAnsi="Courier New" w:cs="Courier New" w:hint="default"/>
+      </w:rPr>
+    </w:lvl>
+    <w:lvl w:ilvl="5" w:tplc="08090005" w:tentative="1">
+      <w:start w:val="1"/>
+      <w:numFmt w:val="bullet"/>
+      <w:lvlText w:val=""/>
+      <w:lvlJc w:val="left"/>
+      <w:pPr>
+        <w:ind w:left="4320" w:hanging="360"/>
+      </w:pPr>
+      <w:rPr>
+        <w:rFonts w:ascii="Wingdings" w:hAnsi="Wingdings" w:hint="default"/>
+      </w:rPr>
+    </w:lvl>
+    <w:lvl w:ilvl="6" w:tplc="08090001" w:tentative="1">
+      <w:start w:val="1"/>
+      <w:numFmt w:val="bullet"/>
+      <w:lvlText w:val=""/>
+      <w:lvlJc w:val="left"/>
+      <w:pPr>
+        <w:ind w:left="5040" w:hanging="360"/>
+      </w:pPr>
+      <w:rPr>
+        <w:rFonts w:ascii="Symbol" w:hAnsi="Symbol" w:hint="default"/>
+      </w:rPr>
+    </w:lvl>
+    <w:lvl w:ilvl="7" w:tplc="08090003" w:tentative="1">
+      <w:start w:val="1"/>
+      <w:numFmt w:val="bullet"/>
+      <w:lvlText w:val="o"/>
+      <w:lvlJc w:val="left"/>
+      <w:pPr>
+        <w:ind w:left="5760" w:hanging="360"/>
+      </w:pPr>
+      <w:rPr>
+        <w:rFonts w:ascii="Courier New" w:hAnsi="Courier New" w:cs="Courier New" w:hint="default"/>
+      </w:rPr>
+    </w:lvl>
+    <w:lvl w:ilvl="8" w:tplc="08090005" w:tentative="1">
+      <w:start w:val="1"/>
+      <w:numFmt w:val="bullet"/>
+      <w:lvlText w:val=""/>
+      <w:lvlJc w:val="left"/>
+      <w:pPr>
+        <w:ind w:left="6480" w:hanging="360"/>
+      </w:pPr>
+      <w:rPr>
+        <w:rFonts w:ascii="Wingdings" w:hAnsi="Wingdings" w:hint="default"/>
       </w:rPr>
     </w:lvl>
   </w:abstractNum>
@@ -2191,10 +2899,16 @@
     <w:abstractNumId w:val="0"/>
   </w:num>
   <w:num w:numId="4">
+    <w:abstractNumId w:val="5"/>
+  </w:num>
+  <w:num w:numId="5">
     <w:abstractNumId w:val="4"/>
   </w:num>
-  <w:num w:numId="5">
+  <w:num w:numId="6">
     <w:abstractNumId w:val="3"/>
+  </w:num>
+  <w:num w:numId="7">
+    <w:abstractNumId w:val="6"/>
   </w:num>
 </w:numbering>
 </file>

</xml_diff>

<commit_message>
Timesheet for PMathema W/C 17/3/14 & Weekly QA report
Timesheet for PMathema W/C 17/3/14
Weekly Management QA report (week 11)
</commit_message>
<xml_diff>
--- a/Documents/Management/Managers' Weekly Reports & QA Metrics/Paul Mathema/Week 9.docx
+++ b/Documents/Management/Managers' Weekly Reports & QA Metrics/Paul Mathema/Week 9.docx
@@ -402,7 +402,13 @@
               <w:rPr>
                 <w:rFonts w:ascii="Century Gothic" w:hAnsi="Century Gothic"/>
               </w:rPr>
-              <w:t xml:space="preserve">Work Plan </w:t>
+              <w:t>Work Summary</w:t>
+            </w:r>
+            <w:r>
+              <w:rPr>
+                <w:rFonts w:ascii="Century Gothic" w:hAnsi="Century Gothic"/>
+              </w:rPr>
+              <w:t xml:space="preserve"> </w:t>
             </w:r>
           </w:p>
         </w:tc>
@@ -1062,7 +1068,39 @@
               <w:rPr>
                 <w:rFonts w:ascii="Century Gothic" w:hAnsi="Century Gothic"/>
               </w:rPr>
-              <w:t xml:space="preserve"> and </w:t>
+              <w:t xml:space="preserve"> </w:t>
+            </w:r>
+            <w:r>
+              <w:rPr>
+                <w:rFonts w:ascii="Century Gothic" w:hAnsi="Century Gothic"/>
+              </w:rPr>
+              <w:t>for week ending 16/03/14</w:t>
+            </w:r>
+          </w:p>
+          <w:p>
+            <w:pPr>
+              <w:pStyle w:val="ListParagraph"/>
+              <w:numPr>
+                <w:ilvl w:val="0"/>
+                <w:numId w:val="7"/>
+              </w:numPr>
+              <w:suppressAutoHyphens/>
+              <w:autoSpaceDN w:val="0"/>
+              <w:rPr>
+                <w:rFonts w:ascii="Century Gothic" w:hAnsi="Century Gothic"/>
+              </w:rPr>
+            </w:pPr>
+            <w:r>
+              <w:rPr>
+                <w:rFonts w:ascii="Century Gothic" w:hAnsi="Century Gothic"/>
+              </w:rPr>
+              <w:t>Reported problems with</w:t>
+            </w:r>
+            <w:r>
+              <w:rPr>
+                <w:rFonts w:ascii="Century Gothic" w:hAnsi="Century Gothic"/>
+              </w:rPr>
+              <w:t xml:space="preserve"> </w:t>
             </w:r>
             <w:proofErr w:type="spellStart"/>
             <w:r>
@@ -1076,7 +1114,39 @@
               <w:rPr>
                 <w:rFonts w:ascii="Century Gothic" w:hAnsi="Century Gothic"/>
               </w:rPr>
-              <w:t xml:space="preserve"> for week ending 16/03/14</w:t>
+              <w:t xml:space="preserve"> </w:t>
+            </w:r>
+            <w:r>
+              <w:rPr>
+                <w:rFonts w:ascii="Century Gothic" w:hAnsi="Century Gothic"/>
+              </w:rPr>
+              <w:t>(</w:t>
+            </w:r>
+            <w:proofErr w:type="spellStart"/>
+            <w:r>
+              <w:rPr>
+                <w:rFonts w:ascii="Century Gothic" w:hAnsi="Century Gothic"/>
+              </w:rPr>
+              <w:t>DashBoard</w:t>
+            </w:r>
+            <w:proofErr w:type="spellEnd"/>
+            <w:r>
+              <w:rPr>
+                <w:rFonts w:ascii="Century Gothic" w:hAnsi="Century Gothic"/>
+              </w:rPr>
+              <w:t xml:space="preserve">) </w:t>
+            </w:r>
+            <w:r>
+              <w:rPr>
+                <w:rFonts w:ascii="Century Gothic" w:hAnsi="Century Gothic"/>
+              </w:rPr>
+              <w:t>on 15/03/14</w:t>
+            </w:r>
+            <w:r>
+              <w:rPr>
+                <w:rFonts w:ascii="Century Gothic" w:hAnsi="Century Gothic"/>
+              </w:rPr>
+              <w:t xml:space="preserve"> </w:t>
             </w:r>
           </w:p>
           <w:p>
@@ -1270,7 +1340,31 @@
                 <w:sz w:val="21"/>
                 <w:szCs w:val="21"/>
               </w:rPr>
-              <w:t xml:space="preserve">. (Await </w:t>
+              <w:t xml:space="preserve">. </w:t>
+            </w:r>
+            <w:r>
+              <w:rPr>
+                <w:rFonts w:ascii="Century Gothic" w:hAnsi="Century Gothic"/>
+                <w:sz w:val="21"/>
+                <w:szCs w:val="21"/>
+              </w:rPr>
+              <w:t>Failure reported on 15/03/14 and rectified</w:t>
+            </w:r>
+            <w:r>
+              <w:rPr>
+                <w:rFonts w:ascii="Century Gothic" w:hAnsi="Century Gothic"/>
+                <w:sz w:val="21"/>
+                <w:szCs w:val="21"/>
+              </w:rPr>
+              <w:t xml:space="preserve"> on 16/03/14</w:t>
+            </w:r>
+            <w:r>
+              <w:rPr>
+                <w:rFonts w:ascii="Century Gothic" w:hAnsi="Century Gothic"/>
+                <w:sz w:val="21"/>
+                <w:szCs w:val="21"/>
+              </w:rPr>
+              <w:t xml:space="preserve">(Await </w:t>
             </w:r>
             <w:proofErr w:type="spellStart"/>
             <w:r>
@@ -1288,7 +1382,31 @@
                 <w:sz w:val="21"/>
                 <w:szCs w:val="21"/>
               </w:rPr>
-              <w:t xml:space="preserve"> Manger response on activating reporting function in </w:t>
+              <w:t xml:space="preserve"> Manger</w:t>
+            </w:r>
+            <w:r>
+              <w:rPr>
+                <w:rFonts w:ascii="Century Gothic" w:hAnsi="Century Gothic"/>
+                <w:sz w:val="21"/>
+                <w:szCs w:val="21"/>
+              </w:rPr>
+              <w:t xml:space="preserve"> on</w:t>
+            </w:r>
+            <w:r>
+              <w:rPr>
+                <w:rFonts w:ascii="Century Gothic" w:hAnsi="Century Gothic"/>
+                <w:sz w:val="21"/>
+                <w:szCs w:val="21"/>
+              </w:rPr>
+              <w:t xml:space="preserve"> reporting function for</w:t>
+            </w:r>
+            <w:r>
+              <w:rPr>
+                <w:rFonts w:ascii="Century Gothic" w:hAnsi="Century Gothic"/>
+                <w:sz w:val="21"/>
+                <w:szCs w:val="21"/>
+              </w:rPr>
+              <w:t xml:space="preserve"> </w:t>
             </w:r>
             <w:proofErr w:type="spellStart"/>
             <w:r>
@@ -1375,7 +1493,71 @@
                 <w:sz w:val="21"/>
                 <w:szCs w:val="21"/>
               </w:rPr>
-              <w:t>As above</w:t>
+              <w:t xml:space="preserve">Yes. </w:t>
+            </w:r>
+            <w:r>
+              <w:rPr>
+                <w:rFonts w:ascii="Century Gothic" w:hAnsi="Century Gothic"/>
+                <w:sz w:val="21"/>
+                <w:szCs w:val="21"/>
+              </w:rPr>
+              <w:t>Weekending 16/03/14 our</w:t>
+            </w:r>
+            <w:r>
+              <w:rPr>
+                <w:rFonts w:ascii="Century Gothic" w:hAnsi="Century Gothic"/>
+                <w:sz w:val="21"/>
+                <w:szCs w:val="21"/>
+              </w:rPr>
+              <w:t xml:space="preserve"> company </w:t>
+            </w:r>
+            <w:r>
+              <w:rPr>
+                <w:rFonts w:ascii="Century Gothic" w:hAnsi="Century Gothic"/>
+                <w:sz w:val="21"/>
+                <w:szCs w:val="21"/>
+              </w:rPr>
+              <w:t>has been able to use these services</w:t>
+            </w:r>
+            <w:r>
+              <w:rPr>
+                <w:rFonts w:ascii="Century Gothic" w:hAnsi="Century Gothic"/>
+                <w:sz w:val="21"/>
+                <w:szCs w:val="21"/>
+              </w:rPr>
+              <w:t xml:space="preserve"> </w:t>
+            </w:r>
+            <w:r>
+              <w:rPr>
+                <w:rFonts w:ascii="Century Gothic" w:hAnsi="Century Gothic"/>
+                <w:sz w:val="21"/>
+                <w:szCs w:val="21"/>
+              </w:rPr>
+              <w:t>(</w:t>
+            </w:r>
+            <w:r>
+              <w:rPr>
+                <w:rFonts w:ascii="Century Gothic" w:hAnsi="Century Gothic"/>
+                <w:sz w:val="21"/>
+                <w:szCs w:val="21"/>
+              </w:rPr>
+              <w:t>backup and storage of code and documents</w:t>
+            </w:r>
+            <w:r>
+              <w:rPr>
+                <w:rFonts w:ascii="Century Gothic" w:hAnsi="Century Gothic"/>
+                <w:sz w:val="21"/>
+                <w:szCs w:val="21"/>
+              </w:rPr>
+              <w:t>).</w:t>
+            </w:r>
+            <w:r>
+              <w:rPr>
+                <w:rFonts w:ascii="Century Gothic" w:hAnsi="Century Gothic"/>
+                <w:sz w:val="21"/>
+                <w:szCs w:val="21"/>
+              </w:rPr>
+              <w:t xml:space="preserve"> </w:t>
             </w:r>
           </w:p>
         </w:tc>
@@ -1387,22 +1569,6 @@
           <w:rFonts w:ascii="Century Gothic" w:hAnsi="Century Gothic"/>
         </w:rPr>
       </w:pPr>
-    </w:p>
-    <w:p>
-      <w:pPr>
-        <w:rPr>
-          <w:rFonts w:ascii="Century Gothic" w:hAnsi="Century Gothic"/>
-        </w:rPr>
-      </w:pPr>
-    </w:p>
-    <w:p>
-      <w:pPr>
-        <w:rPr>
-          <w:rFonts w:ascii="Century Gothic" w:hAnsi="Century Gothic"/>
-        </w:rPr>
-      </w:pPr>
-      <w:bookmarkStart w:id="0" w:name="_GoBack"/>
-      <w:bookmarkEnd w:id="0"/>
     </w:p>
     <w:p>
       <w:pPr>
@@ -1474,7 +1640,7 @@
               <w:rPr>
                 <w:rFonts w:ascii="Century Gothic" w:hAnsi="Century Gothic"/>
               </w:rPr>
-              <w:t xml:space="preserve">Work Plan </w:t>
+              <w:t>Work Summary</w:t>
             </w:r>
           </w:p>
         </w:tc>
@@ -1538,7 +1704,31 @@
               <w:rPr>
                 <w:rFonts w:ascii="Century Gothic" w:hAnsi="Century Gothic"/>
               </w:rPr>
-              <w:t xml:space="preserve"> services are active (daily)</w:t>
+              <w:t xml:space="preserve"> services are active (</w:t>
+            </w:r>
+            <w:r>
+              <w:rPr>
+                <w:rFonts w:ascii="Century Gothic" w:hAnsi="Century Gothic"/>
+              </w:rPr>
+              <w:t xml:space="preserve">almost on </w:t>
+            </w:r>
+            <w:r>
+              <w:rPr>
+                <w:rFonts w:ascii="Century Gothic" w:hAnsi="Century Gothic"/>
+              </w:rPr>
+              <w:t>daily</w:t>
+            </w:r>
+            <w:r>
+              <w:rPr>
+                <w:rFonts w:ascii="Century Gothic" w:hAnsi="Century Gothic"/>
+              </w:rPr>
+              <w:t xml:space="preserve"> basis</w:t>
+            </w:r>
+            <w:r>
+              <w:rPr>
+                <w:rFonts w:ascii="Century Gothic" w:hAnsi="Century Gothic"/>
+              </w:rPr>
+              <w:t>)</w:t>
             </w:r>
           </w:p>
           <w:p>
@@ -1559,19 +1749,43 @@
               <w:rPr>
                 <w:rFonts w:ascii="Century Gothic" w:hAnsi="Century Gothic"/>
               </w:rPr>
-              <w:t xml:space="preserve">Keep copies of the </w:t>
-            </w:r>
-            <w:r>
-              <w:rPr>
-                <w:rFonts w:ascii="Century Gothic" w:hAnsi="Century Gothic"/>
-              </w:rPr>
-              <w:t>code file(at least tw</w:t>
-            </w:r>
-            <w:r>
-              <w:rPr>
-                <w:rFonts w:ascii="Century Gothic" w:hAnsi="Century Gothic"/>
-              </w:rPr>
-              <w:t>ice a week)</w:t>
+              <w:t>Backup</w:t>
+            </w:r>
+            <w:r>
+              <w:rPr>
+                <w:rFonts w:ascii="Century Gothic" w:hAnsi="Century Gothic"/>
+              </w:rPr>
+              <w:t xml:space="preserve"> copies of the </w:t>
+            </w:r>
+            <w:r>
+              <w:rPr>
+                <w:rFonts w:ascii="Century Gothic" w:hAnsi="Century Gothic"/>
+              </w:rPr>
+              <w:t>code file</w:t>
+            </w:r>
+            <w:r>
+              <w:rPr>
+                <w:rFonts w:ascii="Century Gothic" w:hAnsi="Century Gothic"/>
+              </w:rPr>
+              <w:t xml:space="preserve"> dated </w:t>
+            </w:r>
+            <w:r>
+              <w:rPr>
+                <w:rFonts w:ascii="Century Gothic" w:hAnsi="Century Gothic"/>
+              </w:rPr>
+              <w:t>(18/03/14 and 23/03/14</w:t>
+            </w:r>
+            <w:r>
+              <w:rPr>
+                <w:rFonts w:ascii="Century Gothic" w:hAnsi="Century Gothic"/>
+              </w:rPr>
+              <w:t>)</w:t>
+            </w:r>
+            <w:r>
+              <w:rPr>
+                <w:rFonts w:ascii="Century Gothic" w:hAnsi="Century Gothic"/>
+              </w:rPr>
+              <w:t>.</w:t>
             </w:r>
           </w:p>
           <w:p>
@@ -1592,16 +1806,27 @@
               <w:rPr>
                 <w:rFonts w:ascii="Century Gothic" w:hAnsi="Century Gothic"/>
               </w:rPr>
-              <w:t xml:space="preserve">Audio Code to align to our </w:t>
-            </w:r>
-            <w:proofErr w:type="spellStart"/>
-            <w:r>
-              <w:rPr>
-                <w:rFonts w:ascii="Century Gothic" w:hAnsi="Century Gothic"/>
-              </w:rPr>
-              <w:t>PWS</w:t>
-            </w:r>
-            <w:proofErr w:type="spellEnd"/>
+              <w:t xml:space="preserve">Worked on </w:t>
+            </w:r>
+            <w:r>
+              <w:rPr>
+                <w:rFonts w:ascii="Century Gothic" w:hAnsi="Century Gothic"/>
+              </w:rPr>
+              <w:t xml:space="preserve">Audio Code </w:t>
+            </w:r>
+            <w:r>
+              <w:rPr>
+                <w:rFonts w:ascii="Century Gothic" w:hAnsi="Century Gothic"/>
+              </w:rPr>
+              <w:t xml:space="preserve">with </w:t>
+            </w:r>
+            <w:proofErr w:type="gramStart"/>
+            <w:r>
+              <w:rPr>
+                <w:rFonts w:ascii="Century Gothic" w:hAnsi="Century Gothic"/>
+              </w:rPr>
+              <w:t xml:space="preserve">Sam </w:t>
+            </w:r>
             <w:r>
               <w:rPr>
                 <w:rFonts w:ascii="Century Gothic" w:hAnsi="Century Gothic"/>
@@ -1612,7 +1837,20 @@
               <w:rPr>
                 <w:rFonts w:ascii="Century Gothic" w:hAnsi="Century Gothic"/>
               </w:rPr>
-              <w:t>(now Sprint 3 )</w:t>
+              <w:t>(</w:t>
+            </w:r>
+            <w:proofErr w:type="gramEnd"/>
+            <w:r>
+              <w:rPr>
+                <w:rFonts w:ascii="Century Gothic" w:hAnsi="Century Gothic"/>
+              </w:rPr>
+              <w:t>now Sprint 3 )</w:t>
+            </w:r>
+            <w:r>
+              <w:rPr>
+                <w:rFonts w:ascii="Century Gothic" w:hAnsi="Century Gothic"/>
+              </w:rPr>
+              <w:t>.</w:t>
             </w:r>
           </w:p>
           <w:p>
@@ -1665,6 +1903,66 @@
           </w:tcPr>
           <w:p>
             <w:pPr>
+              <w:pStyle w:val="ListParagraph"/>
+              <w:numPr>
+                <w:ilvl w:val="0"/>
+                <w:numId w:val="7"/>
+              </w:numPr>
+              <w:suppressAutoHyphens/>
+              <w:autoSpaceDN w:val="0"/>
+              <w:rPr>
+                <w:rFonts w:ascii="Century Gothic" w:hAnsi="Century Gothic"/>
+              </w:rPr>
+            </w:pPr>
+            <w:r>
+              <w:rPr>
+                <w:rFonts w:ascii="Century Gothic" w:hAnsi="Century Gothic"/>
+              </w:rPr>
+              <w:t xml:space="preserve">No reported problems with </w:t>
+            </w:r>
+            <w:proofErr w:type="spellStart"/>
+            <w:r>
+              <w:rPr>
+                <w:rFonts w:ascii="Century Gothic" w:hAnsi="Century Gothic"/>
+              </w:rPr>
+              <w:t>Github</w:t>
+            </w:r>
+            <w:proofErr w:type="spellEnd"/>
+            <w:r>
+              <w:rPr>
+                <w:rFonts w:ascii="Century Gothic" w:hAnsi="Century Gothic"/>
+              </w:rPr>
+              <w:t xml:space="preserve"> and </w:t>
+            </w:r>
+            <w:proofErr w:type="spellStart"/>
+            <w:r>
+              <w:rPr>
+                <w:rFonts w:ascii="Century Gothic" w:hAnsi="Century Gothic"/>
+              </w:rPr>
+              <w:t>Jira</w:t>
+            </w:r>
+            <w:proofErr w:type="spellEnd"/>
+            <w:r>
+              <w:rPr>
+                <w:rFonts w:ascii="Century Gothic" w:hAnsi="Century Gothic"/>
+              </w:rPr>
+              <w:t xml:space="preserve"> </w:t>
+            </w:r>
+            <w:r>
+              <w:rPr>
+                <w:rFonts w:ascii="Century Gothic" w:hAnsi="Century Gothic"/>
+              </w:rPr>
+              <w:t>for week ending 23</w:t>
+            </w:r>
+            <w:r>
+              <w:rPr>
+                <w:rFonts w:ascii="Century Gothic" w:hAnsi="Century Gothic"/>
+              </w:rPr>
+              <w:t>/03/14</w:t>
+            </w:r>
+          </w:p>
+          <w:p>
+            <w:pPr>
               <w:rPr>
                 <w:rFonts w:ascii="Century Gothic" w:hAnsi="Century Gothic"/>
               </w:rPr>
@@ -1673,6 +1971,720 @@
         </w:tc>
       </w:tr>
     </w:tbl>
+    <w:p>
+      <w:pPr>
+        <w:rPr>
+          <w:rFonts w:ascii="Century Gothic" w:hAnsi="Century Gothic"/>
+        </w:rPr>
+      </w:pPr>
+    </w:p>
+    <w:p>
+      <w:pPr>
+        <w:rPr>
+          <w:rFonts w:ascii="Century Gothic" w:hAnsi="Century Gothic"/>
+        </w:rPr>
+      </w:pPr>
+    </w:p>
+    <w:p>
+      <w:pPr>
+        <w:rPr>
+          <w:rFonts w:ascii="Century Gothic" w:hAnsi="Century Gothic"/>
+        </w:rPr>
+      </w:pPr>
+    </w:p>
+    <w:p>
+      <w:pPr>
+        <w:rPr>
+          <w:rFonts w:ascii="Century Gothic" w:hAnsi="Century Gothic"/>
+        </w:rPr>
+      </w:pPr>
+    </w:p>
+    <w:p>
+      <w:pPr>
+        <w:rPr>
+          <w:rFonts w:ascii="Century Gothic" w:hAnsi="Century Gothic"/>
+        </w:rPr>
+      </w:pPr>
+    </w:p>
+    <w:p>
+      <w:pPr>
+        <w:rPr>
+          <w:rFonts w:ascii="Century Gothic" w:hAnsi="Century Gothic"/>
+        </w:rPr>
+      </w:pPr>
+    </w:p>
+    <w:p>
+      <w:pPr>
+        <w:rPr>
+          <w:rFonts w:ascii="Century Gothic" w:hAnsi="Century Gothic"/>
+        </w:rPr>
+      </w:pPr>
+    </w:p>
+    <w:tbl>
+      <w:tblPr>
+        <w:tblW w:w="10349" w:type="dxa"/>
+        <w:tblInd w:w="-743" w:type="dxa"/>
+        <w:tblBorders>
+          <w:top w:val="single" w:sz="4" w:space="0" w:color="000000"/>
+          <w:left w:val="single" w:sz="4" w:space="0" w:color="000000"/>
+          <w:bottom w:val="single" w:sz="4" w:space="0" w:color="000000"/>
+          <w:right w:val="single" w:sz="4" w:space="0" w:color="000000"/>
+          <w:insideH w:val="single" w:sz="4" w:space="0" w:color="000000"/>
+          <w:insideV w:val="single" w:sz="4" w:space="0" w:color="000000"/>
+        </w:tblBorders>
+        <w:tblLook w:val="00A0" w:firstRow="1" w:lastRow="0" w:firstColumn="1" w:lastColumn="0" w:noHBand="0" w:noVBand="0"/>
+      </w:tblPr>
+      <w:tblGrid>
+        <w:gridCol w:w="1840"/>
+        <w:gridCol w:w="4681"/>
+        <w:gridCol w:w="3828"/>
+      </w:tblGrid>
+      <w:tr>
+        <w:tc>
+          <w:tcPr>
+            <w:tcW w:w="1840" w:type="dxa"/>
+            <w:shd w:val="clear" w:color="auto" w:fill="E5B8B7"/>
+          </w:tcPr>
+          <w:p>
+            <w:pPr>
+              <w:rPr>
+                <w:rFonts w:ascii="Century Gothic" w:hAnsi="Century Gothic"/>
+                <w:b/>
+              </w:rPr>
+            </w:pPr>
+          </w:p>
+          <w:p>
+            <w:pPr>
+              <w:rPr>
+                <w:rFonts w:ascii="Century Gothic" w:hAnsi="Century Gothic"/>
+                <w:b/>
+              </w:rPr>
+            </w:pPr>
+          </w:p>
+        </w:tc>
+        <w:tc>
+          <w:tcPr>
+            <w:tcW w:w="4681" w:type="dxa"/>
+            <w:shd w:val="clear" w:color="auto" w:fill="E5B8B7"/>
+          </w:tcPr>
+          <w:p>
+            <w:pPr>
+              <w:rPr>
+                <w:rFonts w:ascii="Century Gothic" w:hAnsi="Century Gothic"/>
+                <w:b/>
+              </w:rPr>
+            </w:pPr>
+          </w:p>
+          <w:p>
+            <w:pPr>
+              <w:rPr>
+                <w:rFonts w:ascii="Century Gothic" w:hAnsi="Century Gothic"/>
+                <w:b/>
+              </w:rPr>
+            </w:pPr>
+          </w:p>
+        </w:tc>
+        <w:tc>
+          <w:tcPr>
+            <w:tcW w:w="3828" w:type="dxa"/>
+            <w:shd w:val="clear" w:color="auto" w:fill="E5B8B7"/>
+          </w:tcPr>
+          <w:p>
+            <w:pPr>
+              <w:rPr>
+                <w:rFonts w:ascii="Century Gothic" w:hAnsi="Century Gothic"/>
+                <w:b/>
+              </w:rPr>
+            </w:pPr>
+            <w:r>
+              <w:rPr>
+                <w:rFonts w:ascii="Century Gothic" w:hAnsi="Century Gothic"/>
+                <w:b/>
+              </w:rPr>
+              <w:t>Achieved (Yes/No with Comments)</w:t>
+            </w:r>
+          </w:p>
+        </w:tc>
+      </w:tr>
+      <w:tr>
+        <w:tc>
+          <w:tcPr>
+            <w:tcW w:w="1840" w:type="dxa"/>
+          </w:tcPr>
+          <w:p>
+            <w:pPr>
+              <w:rPr>
+                <w:rFonts w:ascii="Century Gothic" w:hAnsi="Century Gothic"/>
+                <w:sz w:val="21"/>
+                <w:szCs w:val="21"/>
+              </w:rPr>
+            </w:pPr>
+            <w:r>
+              <w:rPr>
+                <w:rFonts w:ascii="Century Gothic" w:hAnsi="Century Gothic" w:cs="Traditional Arabic"/>
+                <w:sz w:val="21"/>
+                <w:szCs w:val="21"/>
+                <w:lang w:eastAsia="zh-CN"/>
+              </w:rPr>
+              <w:t>Tool failures</w:t>
+            </w:r>
+          </w:p>
+        </w:tc>
+        <w:tc>
+          <w:tcPr>
+            <w:tcW w:w="4681" w:type="dxa"/>
+          </w:tcPr>
+          <w:p>
+            <w:pPr>
+              <w:rPr>
+                <w:rFonts w:ascii="Century Gothic" w:hAnsi="Century Gothic"/>
+                <w:sz w:val="21"/>
+                <w:szCs w:val="21"/>
+              </w:rPr>
+            </w:pPr>
+            <w:r>
+              <w:rPr>
+                <w:rFonts w:ascii="Century Gothic" w:hAnsi="Century Gothic"/>
+                <w:sz w:val="21"/>
+                <w:szCs w:val="21"/>
+              </w:rPr>
+              <w:t>Keep a record of what failed and restoration time</w:t>
+            </w:r>
+          </w:p>
+        </w:tc>
+        <w:tc>
+          <w:tcPr>
+            <w:tcW w:w="3828" w:type="dxa"/>
+          </w:tcPr>
+          <w:p>
+            <w:pPr>
+              <w:rPr>
+                <w:rFonts w:ascii="Century Gothic" w:hAnsi="Century Gothic"/>
+                <w:sz w:val="21"/>
+                <w:szCs w:val="21"/>
+              </w:rPr>
+            </w:pPr>
+            <w:r>
+              <w:rPr>
+                <w:rFonts w:ascii="Century Gothic" w:hAnsi="Century Gothic"/>
+                <w:sz w:val="21"/>
+                <w:szCs w:val="21"/>
+              </w:rPr>
+              <w:t>Yes -</w:t>
+            </w:r>
+            <w:r>
+              <w:rPr>
+                <w:rFonts w:ascii="Century Gothic" w:hAnsi="Century Gothic"/>
+                <w:sz w:val="21"/>
+                <w:szCs w:val="21"/>
+              </w:rPr>
+              <w:t>no reported failures. (Await on reporting function for</w:t>
+            </w:r>
+            <w:r>
+              <w:rPr>
+                <w:rFonts w:ascii="Century Gothic" w:hAnsi="Century Gothic"/>
+                <w:sz w:val="21"/>
+                <w:szCs w:val="21"/>
+              </w:rPr>
+              <w:t xml:space="preserve"> </w:t>
+            </w:r>
+            <w:proofErr w:type="spellStart"/>
+            <w:r>
+              <w:rPr>
+                <w:rFonts w:ascii="Century Gothic" w:hAnsi="Century Gothic"/>
+                <w:sz w:val="21"/>
+                <w:szCs w:val="21"/>
+              </w:rPr>
+              <w:t>Github</w:t>
+            </w:r>
+            <w:proofErr w:type="spellEnd"/>
+            <w:r>
+              <w:rPr>
+                <w:rFonts w:ascii="Century Gothic" w:hAnsi="Century Gothic"/>
+                <w:sz w:val="21"/>
+                <w:szCs w:val="21"/>
+              </w:rPr>
+              <w:t>.)</w:t>
+            </w:r>
+            <w:r>
+              <w:rPr>
+                <w:rFonts w:ascii="Century Gothic" w:hAnsi="Century Gothic"/>
+                <w:sz w:val="21"/>
+                <w:szCs w:val="21"/>
+              </w:rPr>
+              <w:t xml:space="preserve"> Current reporting method is through emails from departments.</w:t>
+            </w:r>
+          </w:p>
+        </w:tc>
+      </w:tr>
+      <w:tr>
+        <w:tc>
+          <w:tcPr>
+            <w:tcW w:w="1840" w:type="dxa"/>
+          </w:tcPr>
+          <w:p>
+            <w:pPr>
+              <w:rPr>
+                <w:rFonts w:ascii="Century Gothic" w:hAnsi="Century Gothic"/>
+                <w:sz w:val="21"/>
+                <w:szCs w:val="21"/>
+              </w:rPr>
+            </w:pPr>
+            <w:r>
+              <w:rPr>
+                <w:rFonts w:ascii="Century Gothic" w:hAnsi="Century Gothic" w:cs="Traditional Arabic"/>
+                <w:sz w:val="21"/>
+                <w:szCs w:val="21"/>
+                <w:lang w:eastAsia="zh-CN"/>
+              </w:rPr>
+              <w:t>Company satisfaction</w:t>
+            </w:r>
+          </w:p>
+        </w:tc>
+        <w:tc>
+          <w:tcPr>
+            <w:tcW w:w="4681" w:type="dxa"/>
+          </w:tcPr>
+          <w:p>
+            <w:pPr>
+              <w:rPr>
+                <w:rFonts w:ascii="Century Gothic" w:hAnsi="Century Gothic"/>
+                <w:sz w:val="21"/>
+                <w:szCs w:val="21"/>
+              </w:rPr>
+            </w:pPr>
+            <w:r>
+              <w:rPr>
+                <w:rFonts w:ascii="Century Gothic" w:hAnsi="Century Gothic"/>
+                <w:sz w:val="21"/>
+                <w:szCs w:val="21"/>
+              </w:rPr>
+              <w:t>Internal feedback from tools</w:t>
+            </w:r>
+          </w:p>
+        </w:tc>
+        <w:tc>
+          <w:tcPr>
+            <w:tcW w:w="3828" w:type="dxa"/>
+          </w:tcPr>
+          <w:p>
+            <w:pPr>
+              <w:rPr>
+                <w:rFonts w:ascii="Century Gothic" w:hAnsi="Century Gothic"/>
+                <w:sz w:val="21"/>
+                <w:szCs w:val="21"/>
+              </w:rPr>
+            </w:pPr>
+            <w:r>
+              <w:rPr>
+                <w:rFonts w:ascii="Century Gothic" w:hAnsi="Century Gothic"/>
+                <w:sz w:val="21"/>
+                <w:szCs w:val="21"/>
+              </w:rPr>
+              <w:t xml:space="preserve">Yes. </w:t>
+            </w:r>
+            <w:r>
+              <w:rPr>
+                <w:rFonts w:ascii="Century Gothic" w:hAnsi="Century Gothic"/>
+                <w:sz w:val="21"/>
+                <w:szCs w:val="21"/>
+              </w:rPr>
+              <w:t>Weekending 23/03/</w:t>
+            </w:r>
+            <w:bookmarkStart w:id="0" w:name="_GoBack"/>
+            <w:bookmarkEnd w:id="0"/>
+            <w:r>
+              <w:rPr>
+                <w:rFonts w:ascii="Century Gothic" w:hAnsi="Century Gothic"/>
+                <w:sz w:val="21"/>
+                <w:szCs w:val="21"/>
+              </w:rPr>
+              <w:t>14 the</w:t>
+            </w:r>
+            <w:r>
+              <w:rPr>
+                <w:rFonts w:ascii="Century Gothic" w:hAnsi="Century Gothic"/>
+                <w:sz w:val="21"/>
+                <w:szCs w:val="21"/>
+              </w:rPr>
+              <w:t xml:space="preserve"> tools have been available for company use with no reported issues.</w:t>
+            </w:r>
+          </w:p>
+          <w:p>
+            <w:pPr>
+              <w:rPr>
+                <w:rFonts w:ascii="Century Gothic" w:hAnsi="Century Gothic"/>
+                <w:sz w:val="21"/>
+                <w:szCs w:val="21"/>
+              </w:rPr>
+            </w:pPr>
+          </w:p>
+        </w:tc>
+      </w:tr>
+    </w:tbl>
+    <w:p>
+      <w:pPr>
+        <w:rPr>
+          <w:rFonts w:ascii="Century Gothic" w:hAnsi="Century Gothic"/>
+        </w:rPr>
+      </w:pPr>
+    </w:p>
+    <w:p>
+      <w:pPr>
+        <w:rPr>
+          <w:rFonts w:ascii="Century Gothic" w:hAnsi="Century Gothic"/>
+        </w:rPr>
+      </w:pPr>
+    </w:p>
+    <w:p>
+      <w:pPr>
+        <w:rPr>
+          <w:rFonts w:ascii="Century Gothic" w:hAnsi="Century Gothic"/>
+        </w:rPr>
+      </w:pPr>
+    </w:p>
+    <w:p>
+      <w:pPr>
+        <w:rPr>
+          <w:rFonts w:ascii="Century Gothic" w:hAnsi="Century Gothic"/>
+        </w:rPr>
+      </w:pPr>
+    </w:p>
+    <w:p>
+      <w:pPr>
+        <w:rPr>
+          <w:rFonts w:ascii="Century Gothic" w:hAnsi="Century Gothic"/>
+        </w:rPr>
+      </w:pPr>
+    </w:p>
+    <w:p>
+      <w:pPr>
+        <w:rPr>
+          <w:rFonts w:ascii="Century Gothic" w:hAnsi="Century Gothic"/>
+        </w:rPr>
+      </w:pPr>
+    </w:p>
+    <w:tbl>
+      <w:tblPr>
+        <w:tblStyle w:val="TableGrid"/>
+        <w:tblpPr w:leftFromText="180" w:rightFromText="180" w:vertAnchor="page" w:horzAnchor="margin" w:tblpXSpec="center" w:tblpY="7006"/>
+        <w:tblW w:w="9740" w:type="dxa"/>
+        <w:tblLook w:val="04A0" w:firstRow="1" w:lastRow="0" w:firstColumn="1" w:lastColumn="0" w:noHBand="0" w:noVBand="1"/>
+      </w:tblPr>
+      <w:tblGrid>
+        <w:gridCol w:w="3976"/>
+        <w:gridCol w:w="1876"/>
+        <w:gridCol w:w="3888"/>
+      </w:tblGrid>
+      <w:tr>
+        <w:trPr>
+          <w:trHeight w:val="649"/>
+        </w:trPr>
+        <w:tc>
+          <w:tcPr>
+            <w:tcW w:w="3976" w:type="dxa"/>
+            <w:vMerge w:val="restart"/>
+          </w:tcPr>
+          <w:p>
+            <w:pPr>
+              <w:rPr>
+                <w:rFonts w:ascii="Century Gothic" w:hAnsi="Century Gothic"/>
+                <w:sz w:val="28"/>
+                <w:szCs w:val="28"/>
+              </w:rPr>
+            </w:pPr>
+            <w:r>
+              <w:rPr>
+                <w:rFonts w:ascii="Century Gothic" w:hAnsi="Century Gothic"/>
+                <w:color w:val="EB817D"/>
+                <w:sz w:val="28"/>
+                <w:szCs w:val="28"/>
+              </w:rPr>
+              <w:t>Work Beginning: 24</w:t>
+            </w:r>
+            <w:r>
+              <w:rPr>
+                <w:rFonts w:ascii="Century Gothic" w:hAnsi="Century Gothic"/>
+                <w:color w:val="EB817D"/>
+                <w:sz w:val="28"/>
+                <w:szCs w:val="28"/>
+              </w:rPr>
+              <w:t>/03/2014</w:t>
+            </w:r>
+          </w:p>
+        </w:tc>
+        <w:tc>
+          <w:tcPr>
+            <w:tcW w:w="1876" w:type="dxa"/>
+          </w:tcPr>
+          <w:p>
+            <w:pPr>
+              <w:rPr>
+                <w:rFonts w:ascii="Century Gothic" w:hAnsi="Century Gothic"/>
+              </w:rPr>
+            </w:pPr>
+            <w:r>
+              <w:rPr>
+                <w:rFonts w:ascii="Century Gothic" w:hAnsi="Century Gothic"/>
+              </w:rPr>
+              <w:t>Work</w:t>
+            </w:r>
+            <w:r>
+              <w:rPr>
+                <w:rFonts w:ascii="Century Gothic" w:hAnsi="Century Gothic"/>
+                <w:color w:val="1F497D" w:themeColor="text2"/>
+              </w:rPr>
+              <w:t xml:space="preserve"> Plan </w:t>
+            </w:r>
+          </w:p>
+        </w:tc>
+        <w:tc>
+          <w:tcPr>
+            <w:tcW w:w="3888" w:type="dxa"/>
+          </w:tcPr>
+          <w:p>
+            <w:pPr>
+              <w:pStyle w:val="ListParagraph"/>
+              <w:suppressAutoHyphens/>
+              <w:autoSpaceDN w:val="0"/>
+              <w:contextualSpacing w:val="0"/>
+              <w:rPr>
+                <w:rFonts w:ascii="Century Gothic" w:hAnsi="Century Gothic"/>
+              </w:rPr>
+            </w:pPr>
+          </w:p>
+          <w:p>
+            <w:pPr>
+              <w:pStyle w:val="ListParagraph"/>
+              <w:numPr>
+                <w:ilvl w:val="0"/>
+                <w:numId w:val="6"/>
+              </w:numPr>
+              <w:suppressAutoHyphens/>
+              <w:autoSpaceDN w:val="0"/>
+              <w:rPr>
+                <w:rFonts w:ascii="Century Gothic" w:hAnsi="Century Gothic"/>
+              </w:rPr>
+            </w:pPr>
+            <w:r>
+              <w:rPr>
+                <w:rFonts w:ascii="Century Gothic" w:hAnsi="Century Gothic"/>
+              </w:rPr>
+              <w:t xml:space="preserve">Check </w:t>
+            </w:r>
+            <w:proofErr w:type="spellStart"/>
+            <w:r>
+              <w:rPr>
+                <w:rFonts w:ascii="Century Gothic" w:hAnsi="Century Gothic"/>
+              </w:rPr>
+              <w:t>Github</w:t>
+            </w:r>
+            <w:proofErr w:type="spellEnd"/>
+            <w:r>
+              <w:rPr>
+                <w:rFonts w:ascii="Century Gothic" w:hAnsi="Century Gothic"/>
+              </w:rPr>
+              <w:t xml:space="preserve"> and </w:t>
+            </w:r>
+            <w:proofErr w:type="spellStart"/>
+            <w:r>
+              <w:rPr>
+                <w:rFonts w:ascii="Century Gothic" w:hAnsi="Century Gothic"/>
+              </w:rPr>
+              <w:t>Jira</w:t>
+            </w:r>
+            <w:proofErr w:type="spellEnd"/>
+            <w:r>
+              <w:rPr>
+                <w:rFonts w:ascii="Century Gothic" w:hAnsi="Century Gothic"/>
+              </w:rPr>
+              <w:t xml:space="preserve"> services are active (</w:t>
+            </w:r>
+            <w:r>
+              <w:rPr>
+                <w:rFonts w:ascii="Century Gothic" w:hAnsi="Century Gothic"/>
+              </w:rPr>
+              <w:t xml:space="preserve">almost on </w:t>
+            </w:r>
+            <w:r>
+              <w:rPr>
+                <w:rFonts w:ascii="Century Gothic" w:hAnsi="Century Gothic"/>
+              </w:rPr>
+              <w:t>daily</w:t>
+            </w:r>
+            <w:r>
+              <w:rPr>
+                <w:rFonts w:ascii="Century Gothic" w:hAnsi="Century Gothic"/>
+              </w:rPr>
+              <w:t xml:space="preserve"> basis</w:t>
+            </w:r>
+            <w:r>
+              <w:rPr>
+                <w:rFonts w:ascii="Century Gothic" w:hAnsi="Century Gothic"/>
+              </w:rPr>
+              <w:t>)</w:t>
+            </w:r>
+          </w:p>
+          <w:p>
+            <w:pPr>
+              <w:pStyle w:val="ListParagraph"/>
+              <w:numPr>
+                <w:ilvl w:val="0"/>
+                <w:numId w:val="3"/>
+              </w:numPr>
+              <w:suppressAutoHyphens/>
+              <w:autoSpaceDN w:val="0"/>
+              <w:contextualSpacing w:val="0"/>
+              <w:rPr>
+                <w:rFonts w:ascii="Century Gothic" w:hAnsi="Century Gothic"/>
+              </w:rPr>
+            </w:pPr>
+            <w:r>
+              <w:rPr>
+                <w:rFonts w:ascii="Century Gothic" w:hAnsi="Century Gothic"/>
+              </w:rPr>
+              <w:t xml:space="preserve">Keep copies of the </w:t>
+            </w:r>
+            <w:r>
+              <w:rPr>
+                <w:rFonts w:ascii="Century Gothic" w:hAnsi="Century Gothic"/>
+              </w:rPr>
+              <w:t>code file(at least tw</w:t>
+            </w:r>
+            <w:r>
+              <w:rPr>
+                <w:rFonts w:ascii="Century Gothic" w:hAnsi="Century Gothic"/>
+              </w:rPr>
+              <w:t>ice a week)</w:t>
+            </w:r>
+          </w:p>
+          <w:p>
+            <w:pPr>
+              <w:pStyle w:val="ListParagraph"/>
+              <w:numPr>
+                <w:ilvl w:val="0"/>
+                <w:numId w:val="5"/>
+              </w:numPr>
+              <w:suppressAutoHyphens/>
+              <w:autoSpaceDN w:val="0"/>
+              <w:contextualSpacing w:val="0"/>
+              <w:rPr>
+                <w:rFonts w:ascii="Century Gothic" w:hAnsi="Century Gothic"/>
+              </w:rPr>
+            </w:pPr>
+            <w:r>
+              <w:rPr>
+                <w:rFonts w:ascii="Century Gothic" w:hAnsi="Century Gothic"/>
+              </w:rPr>
+              <w:t xml:space="preserve">Audio Code to align to our </w:t>
+            </w:r>
+            <w:proofErr w:type="spellStart"/>
+            <w:r>
+              <w:rPr>
+                <w:rFonts w:ascii="Century Gothic" w:hAnsi="Century Gothic"/>
+              </w:rPr>
+              <w:t>PWS</w:t>
+            </w:r>
+            <w:proofErr w:type="spellEnd"/>
+            <w:r>
+              <w:rPr>
+                <w:rFonts w:ascii="Century Gothic" w:hAnsi="Century Gothic"/>
+              </w:rPr>
+              <w:t xml:space="preserve"> </w:t>
+            </w:r>
+            <w:r>
+              <w:rPr>
+                <w:rFonts w:ascii="Century Gothic" w:hAnsi="Century Gothic"/>
+              </w:rPr>
+              <w:t>(now Sprint 3 )</w:t>
+            </w:r>
+          </w:p>
+          <w:p>
+            <w:pPr>
+              <w:rPr>
+                <w:rFonts w:ascii="Century Gothic" w:hAnsi="Century Gothic"/>
+              </w:rPr>
+            </w:pPr>
+          </w:p>
+        </w:tc>
+      </w:tr>
+      <w:tr>
+        <w:trPr>
+          <w:trHeight w:val="811"/>
+        </w:trPr>
+        <w:tc>
+          <w:tcPr>
+            <w:tcW w:w="3976" w:type="dxa"/>
+            <w:vMerge/>
+          </w:tcPr>
+          <w:p>
+            <w:pPr>
+              <w:rPr>
+                <w:rFonts w:ascii="Century Gothic" w:hAnsi="Century Gothic"/>
+              </w:rPr>
+            </w:pPr>
+          </w:p>
+        </w:tc>
+        <w:tc>
+          <w:tcPr>
+            <w:tcW w:w="1876" w:type="dxa"/>
+          </w:tcPr>
+          <w:p>
+            <w:pPr>
+              <w:rPr>
+                <w:rFonts w:ascii="Century Gothic" w:hAnsi="Century Gothic"/>
+              </w:rPr>
+            </w:pPr>
+            <w:r>
+              <w:rPr>
+                <w:rFonts w:ascii="Century Gothic" w:hAnsi="Century Gothic"/>
+              </w:rPr>
+              <w:t>Issues</w:t>
+            </w:r>
+          </w:p>
+        </w:tc>
+        <w:tc>
+          <w:tcPr>
+            <w:tcW w:w="3888" w:type="dxa"/>
+          </w:tcPr>
+          <w:p>
+            <w:pPr>
+              <w:rPr>
+                <w:rFonts w:ascii="Century Gothic" w:hAnsi="Century Gothic"/>
+              </w:rPr>
+            </w:pPr>
+          </w:p>
+        </w:tc>
+      </w:tr>
+    </w:tbl>
+    <w:p>
+      <w:pPr>
+        <w:rPr>
+          <w:rFonts w:ascii="Century Gothic" w:hAnsi="Century Gothic"/>
+        </w:rPr>
+      </w:pPr>
+    </w:p>
+    <w:p>
+      <w:pPr>
+        <w:rPr>
+          <w:rFonts w:ascii="Century Gothic" w:hAnsi="Century Gothic"/>
+        </w:rPr>
+      </w:pPr>
+    </w:p>
+    <w:p>
+      <w:pPr>
+        <w:rPr>
+          <w:rFonts w:ascii="Century Gothic" w:hAnsi="Century Gothic"/>
+        </w:rPr>
+      </w:pPr>
+    </w:p>
+    <w:p>
+      <w:pPr>
+        <w:rPr>
+          <w:rFonts w:ascii="Century Gothic" w:hAnsi="Century Gothic"/>
+        </w:rPr>
+      </w:pPr>
+    </w:p>
     <w:p>
       <w:pPr>
         <w:rPr>
@@ -2049,7 +3061,7 @@
         <w:sz w:val="21"/>
         <w:szCs w:val="21"/>
       </w:rPr>
-      <w:t>2</w:t>
+      <w:t>3</w:t>
     </w:r>
     <w:r>
       <w:rPr>

</xml_diff>